<commit_message>
Hybrid models + formula fixes
Added two hybrid models which combine beauty of mathematical model with speed of standard model.

Fixed an issue with hue calculationin standard model.

Fixed an issue with saturation calculation in matematical model.

Fixed a minor labeling issue in interpolationWave.py: wavelength is now really wavelength and not its inverse.
</commit_message>
<xml_diff>
--- a/Visualization/Visualization.docx
+++ b/Visualization/Visualization.docx
@@ -9,10 +9,10 @@
         <w:tblLook w:val="04A0" w:firstRow="1" w:lastRow="0" w:firstColumn="1" w:lastColumn="0" w:noHBand="0" w:noVBand="1"/>
       </w:tblPr>
       <w:tblGrid>
-        <w:gridCol w:w="2237"/>
-        <w:gridCol w:w="3304"/>
-        <w:gridCol w:w="3305"/>
-        <w:gridCol w:w="3050"/>
+        <w:gridCol w:w="2659"/>
+        <w:gridCol w:w="3370"/>
+        <w:gridCol w:w="3371"/>
+        <w:gridCol w:w="2496"/>
       </w:tblGrid>
       <w:tr>
         <w:tc>
@@ -251,9 +251,9 @@
                 <w:noProof/>
               </w:rPr>
               <w:drawing>
-                <wp:inline distT="0" distB="0" distL="0" distR="0" wp14:anchorId="2C79CA9C" wp14:editId="33305754">
-                  <wp:extent cx="1800000" cy="1800000"/>
-                  <wp:effectExtent l="0" t="0" r="0" b="0"/>
+                <wp:inline distT="0" distB="0" distL="0" distR="0" wp14:anchorId="2C79CA9C" wp14:editId="55FF151B">
+                  <wp:extent cx="1440000" cy="1440000"/>
+                  <wp:effectExtent l="0" t="0" r="8255" b="8255"/>
                   <wp:docPr id="1242894153" name="Grafik 8"/>
                   <wp:cNvGraphicFramePr>
                     <a:graphicFrameLocks xmlns:a="http://schemas.openxmlformats.org/drawingml/2006/main"/>
@@ -283,7 +283,7 @@
                         <pic:spPr bwMode="auto">
                           <a:xfrm>
                             <a:off x="0" y="0"/>
-                            <a:ext cx="1800000" cy="1800000"/>
+                            <a:ext cx="1440000" cy="1440000"/>
                           </a:xfrm>
                           <a:prstGeom prst="rect">
                             <a:avLst/>
@@ -311,9 +311,9 @@
                 <w:noProof/>
               </w:rPr>
               <w:drawing>
-                <wp:inline distT="0" distB="0" distL="0" distR="0" wp14:anchorId="03A6C56C" wp14:editId="449E05B6">
-                  <wp:extent cx="1800000" cy="1800000"/>
-                  <wp:effectExtent l="0" t="0" r="0" b="0"/>
+                <wp:inline distT="0" distB="0" distL="0" distR="0" wp14:anchorId="03A6C56C" wp14:editId="23E82725">
+                  <wp:extent cx="1440000" cy="1440000"/>
+                  <wp:effectExtent l="0" t="0" r="8255" b="8255"/>
                   <wp:docPr id="127891011" name="Grafik 7"/>
                   <wp:cNvGraphicFramePr>
                     <a:graphicFrameLocks xmlns:a="http://schemas.openxmlformats.org/drawingml/2006/main"/>
@@ -343,7 +343,7 @@
                         <pic:spPr bwMode="auto">
                           <a:xfrm>
                             <a:off x="0" y="0"/>
-                            <a:ext cx="1800000" cy="1800000"/>
+                            <a:ext cx="1440000" cy="1440000"/>
                           </a:xfrm>
                           <a:prstGeom prst="rect">
                             <a:avLst/>
@@ -376,9 +376,9 @@
                 <w:noProof/>
               </w:rPr>
               <w:drawing>
-                <wp:inline distT="0" distB="0" distL="0" distR="0" wp14:anchorId="717D3629" wp14:editId="30125222">
-                  <wp:extent cx="1800000" cy="1800000"/>
-                  <wp:effectExtent l="0" t="0" r="0" b="0"/>
+                <wp:inline distT="0" distB="0" distL="0" distR="0" wp14:anchorId="717D3629" wp14:editId="1C328498">
+                  <wp:extent cx="1440000" cy="1440000"/>
+                  <wp:effectExtent l="0" t="0" r="8255" b="8255"/>
                   <wp:docPr id="50735074" name="Grafik 4"/>
                   <wp:cNvGraphicFramePr>
                     <a:graphicFrameLocks xmlns:a="http://schemas.openxmlformats.org/drawingml/2006/main"/>
@@ -408,7 +408,7 @@
                         <pic:spPr bwMode="auto">
                           <a:xfrm>
                             <a:off x="0" y="0"/>
-                            <a:ext cx="1800000" cy="1800000"/>
+                            <a:ext cx="1440000" cy="1440000"/>
                           </a:xfrm>
                           <a:prstGeom prst="rect">
                             <a:avLst/>
@@ -448,9 +448,9 @@
                 <w:noProof/>
               </w:rPr>
               <w:drawing>
-                <wp:inline distT="0" distB="0" distL="0" distR="0" wp14:anchorId="18AC7364" wp14:editId="45E3DAD8">
-                  <wp:extent cx="1800000" cy="1800000"/>
-                  <wp:effectExtent l="0" t="0" r="0" b="0"/>
+                <wp:inline distT="0" distB="0" distL="0" distR="0" wp14:anchorId="18AC7364" wp14:editId="35D98C6B">
+                  <wp:extent cx="1440000" cy="1440000"/>
+                  <wp:effectExtent l="0" t="0" r="8255" b="8255"/>
                   <wp:docPr id="460544042" name="Grafik 6"/>
                   <wp:cNvGraphicFramePr>
                     <a:graphicFrameLocks xmlns:a="http://schemas.openxmlformats.org/drawingml/2006/main"/>
@@ -480,7 +480,7 @@
                         <pic:spPr bwMode="auto">
                           <a:xfrm>
                             <a:off x="0" y="0"/>
-                            <a:ext cx="1800000" cy="1800000"/>
+                            <a:ext cx="1440000" cy="1440000"/>
                           </a:xfrm>
                           <a:prstGeom prst="rect">
                             <a:avLst/>
@@ -508,9 +508,9 @@
                 <w:noProof/>
               </w:rPr>
               <w:drawing>
-                <wp:inline distT="0" distB="0" distL="0" distR="0" wp14:anchorId="19E9BCA6" wp14:editId="25E29E2F">
-                  <wp:extent cx="1800000" cy="1800000"/>
-                  <wp:effectExtent l="0" t="0" r="0" b="0"/>
+                <wp:inline distT="0" distB="0" distL="0" distR="0" wp14:anchorId="19E9BCA6" wp14:editId="6F4E24D6">
+                  <wp:extent cx="1440000" cy="1440000"/>
+                  <wp:effectExtent l="0" t="0" r="8255" b="8255"/>
                   <wp:docPr id="1378534434" name="Grafik 5"/>
                   <wp:cNvGraphicFramePr>
                     <a:graphicFrameLocks xmlns:a="http://schemas.openxmlformats.org/drawingml/2006/main"/>
@@ -540,7 +540,7 @@
                         <pic:spPr bwMode="auto">
                           <a:xfrm>
                             <a:off x="0" y="0"/>
-                            <a:ext cx="1800000" cy="1800000"/>
+                            <a:ext cx="1440000" cy="1440000"/>
                           </a:xfrm>
                           <a:prstGeom prst="rect">
                             <a:avLst/>
@@ -573,9 +573,9 @@
                 <w:noProof/>
               </w:rPr>
               <w:drawing>
-                <wp:inline distT="0" distB="0" distL="0" distR="0" wp14:anchorId="59194D41" wp14:editId="30F8B7E5">
-                  <wp:extent cx="1800000" cy="1800000"/>
-                  <wp:effectExtent l="0" t="0" r="0" b="0"/>
+                <wp:inline distT="0" distB="0" distL="0" distR="0" wp14:anchorId="59194D41" wp14:editId="59158000">
+                  <wp:extent cx="1440000" cy="1440000"/>
+                  <wp:effectExtent l="0" t="0" r="8255" b="8255"/>
                   <wp:docPr id="1431742489" name="Grafik 6"/>
                   <wp:cNvGraphicFramePr>
                     <a:graphicFrameLocks xmlns:a="http://schemas.openxmlformats.org/drawingml/2006/main"/>
@@ -605,7 +605,7 @@
                         <pic:spPr bwMode="auto">
                           <a:xfrm>
                             <a:off x="0" y="0"/>
-                            <a:ext cx="1800000" cy="1800000"/>
+                            <a:ext cx="1440000" cy="1440000"/>
                           </a:xfrm>
                           <a:prstGeom prst="rect">
                             <a:avLst/>
@@ -650,9 +650,9 @@
                 <w:noProof/>
               </w:rPr>
               <w:drawing>
-                <wp:inline distT="0" distB="0" distL="0" distR="0" wp14:anchorId="5FDA3D1A" wp14:editId="6B558846">
-                  <wp:extent cx="1800000" cy="1800000"/>
-                  <wp:effectExtent l="0" t="0" r="0" b="0"/>
+                <wp:inline distT="0" distB="0" distL="0" distR="0" wp14:anchorId="5FDA3D1A" wp14:editId="75ECB604">
+                  <wp:extent cx="1440000" cy="1440000"/>
+                  <wp:effectExtent l="0" t="0" r="8255" b="8255"/>
                   <wp:docPr id="283912169" name="Grafik 4"/>
                   <wp:cNvGraphicFramePr>
                     <a:graphicFrameLocks xmlns:a="http://schemas.openxmlformats.org/drawingml/2006/main"/>
@@ -682,7 +682,7 @@
                         <pic:spPr bwMode="auto">
                           <a:xfrm>
                             <a:off x="0" y="0"/>
-                            <a:ext cx="1800000" cy="1800000"/>
+                            <a:ext cx="1440000" cy="1440000"/>
                           </a:xfrm>
                           <a:prstGeom prst="rect">
                             <a:avLst/>
@@ -710,9 +710,9 @@
                 <w:noProof/>
               </w:rPr>
               <w:drawing>
-                <wp:inline distT="0" distB="0" distL="0" distR="0" wp14:anchorId="7D08465C" wp14:editId="54026A86">
-                  <wp:extent cx="1800000" cy="1800000"/>
-                  <wp:effectExtent l="0" t="0" r="0" b="0"/>
+                <wp:inline distT="0" distB="0" distL="0" distR="0" wp14:anchorId="7D08465C" wp14:editId="738C7AC1">
+                  <wp:extent cx="1440000" cy="1440000"/>
+                  <wp:effectExtent l="0" t="0" r="8255" b="8255"/>
                   <wp:docPr id="115718129" name="Grafik 3"/>
                   <wp:cNvGraphicFramePr>
                     <a:graphicFrameLocks xmlns:a="http://schemas.openxmlformats.org/drawingml/2006/main"/>
@@ -742,7 +742,7 @@
                         <pic:spPr bwMode="auto">
                           <a:xfrm>
                             <a:off x="0" y="0"/>
-                            <a:ext cx="1800000" cy="1800000"/>
+                            <a:ext cx="1440000" cy="1440000"/>
                           </a:xfrm>
                           <a:prstGeom prst="rect">
                             <a:avLst/>
@@ -775,9 +775,9 @@
                 <w:noProof/>
               </w:rPr>
               <w:drawing>
-                <wp:inline distT="0" distB="0" distL="0" distR="0" wp14:anchorId="3ABAD4DE" wp14:editId="02D2AACC">
-                  <wp:extent cx="1800000" cy="1800000"/>
-                  <wp:effectExtent l="0" t="0" r="0" b="0"/>
+                <wp:inline distT="0" distB="0" distL="0" distR="0" wp14:anchorId="3ABAD4DE" wp14:editId="28DC7677">
+                  <wp:extent cx="1440000" cy="1440000"/>
+                  <wp:effectExtent l="0" t="0" r="8255" b="8255"/>
                   <wp:docPr id="680961382" name="Grafik 2"/>
                   <wp:cNvGraphicFramePr>
                     <a:graphicFrameLocks xmlns:a="http://schemas.openxmlformats.org/drawingml/2006/main"/>
@@ -807,7 +807,7 @@
                         <pic:spPr bwMode="auto">
                           <a:xfrm>
                             <a:off x="0" y="0"/>
-                            <a:ext cx="1800000" cy="1800000"/>
+                            <a:ext cx="1440000" cy="1440000"/>
                           </a:xfrm>
                           <a:prstGeom prst="rect">
                             <a:avLst/>
@@ -832,25 +832,9 @@
             <w:tcW w:w="2837" w:type="dxa"/>
           </w:tcPr>
           <w:p>
-            <w:proofErr w:type="spellStart"/>
-            <w:r>
-              <w:t>Mathemati</w:t>
-            </w:r>
-            <w:r>
-              <w:t>cal</w:t>
-            </w:r>
-            <w:proofErr w:type="spellEnd"/>
-            <w:r>
-              <w:t xml:space="preserve"> + Gamma</w:t>
-            </w:r>
-            <w:r>
-              <w:t xml:space="preserve"> </w:t>
-            </w:r>
-            <w:proofErr w:type="spellStart"/>
-            <w:r>
-              <w:t>Correction</w:t>
-            </w:r>
-            <w:proofErr w:type="spellEnd"/>
+            <w:r>
+              <w:t>Hybrid</w:t>
+            </w:r>
           </w:p>
         </w:tc>
         <w:tc>
@@ -863,10 +847,10 @@
                 <w:noProof/>
               </w:rPr>
               <w:drawing>
-                <wp:inline distT="0" distB="0" distL="0" distR="0" wp14:anchorId="06AB3534" wp14:editId="03FB12B2">
-                  <wp:extent cx="1800000" cy="1800000"/>
-                  <wp:effectExtent l="0" t="0" r="0" b="0"/>
-                  <wp:docPr id="943350787" name="Grafik 2"/>
+                <wp:inline distT="0" distB="0" distL="0" distR="0" wp14:anchorId="7453C352" wp14:editId="4C7923FD">
+                  <wp:extent cx="1440000" cy="1440000"/>
+                  <wp:effectExtent l="0" t="0" r="8255" b="8255"/>
+                  <wp:docPr id="658701738" name="Grafik 1"/>
                   <wp:cNvGraphicFramePr>
                     <a:graphicFrameLocks xmlns:a="http://schemas.openxmlformats.org/drawingml/2006/main"/>
                   </wp:cNvGraphicFramePr>
@@ -874,7 +858,7 @@
                     <a:graphicData uri="http://schemas.openxmlformats.org/drawingml/2006/picture">
                       <pic:pic xmlns:pic="http://schemas.openxmlformats.org/drawingml/2006/picture">
                         <pic:nvPicPr>
-                          <pic:cNvPr id="0" name="Picture 2"/>
+                          <pic:cNvPr id="0" name="Picture 1"/>
                           <pic:cNvPicPr preferRelativeResize="0">
                             <a:picLocks noChangeAspect="1" noChangeArrowheads="1"/>
                           </pic:cNvPicPr>
@@ -895,7 +879,7 @@
                         <pic:spPr bwMode="auto">
                           <a:xfrm>
                             <a:off x="0" y="0"/>
-                            <a:ext cx="1800000" cy="1800000"/>
+                            <a:ext cx="1440000" cy="1440000"/>
                           </a:xfrm>
                           <a:prstGeom prst="rect">
                             <a:avLst/>
@@ -923,10 +907,10 @@
                 <w:noProof/>
               </w:rPr>
               <w:drawing>
-                <wp:inline distT="0" distB="0" distL="0" distR="0" wp14:anchorId="6E18768D" wp14:editId="18DCBF9C">
-                  <wp:extent cx="1800000" cy="1800000"/>
-                  <wp:effectExtent l="0" t="0" r="0" b="0"/>
-                  <wp:docPr id="1041624112" name="Grafik 1"/>
+                <wp:inline distT="0" distB="0" distL="0" distR="0" wp14:anchorId="11198EC9" wp14:editId="1C876D5E">
+                  <wp:extent cx="1440000" cy="1440000"/>
+                  <wp:effectExtent l="0" t="0" r="8255" b="8255"/>
+                  <wp:docPr id="884415038" name="Grafik 2"/>
                   <wp:cNvGraphicFramePr>
                     <a:graphicFrameLocks xmlns:a="http://schemas.openxmlformats.org/drawingml/2006/main"/>
                   </wp:cNvGraphicFramePr>
@@ -934,7 +918,7 @@
                     <a:graphicData uri="http://schemas.openxmlformats.org/drawingml/2006/picture">
                       <pic:pic xmlns:pic="http://schemas.openxmlformats.org/drawingml/2006/picture">
                         <pic:nvPicPr>
-                          <pic:cNvPr id="0" name="Picture 1"/>
+                          <pic:cNvPr id="0" name="Picture 2"/>
                           <pic:cNvPicPr preferRelativeResize="0">
                             <a:picLocks noChangeAspect="1" noChangeArrowheads="1"/>
                           </pic:cNvPicPr>
@@ -955,7 +939,7 @@
                         <pic:spPr bwMode="auto">
                           <a:xfrm>
                             <a:off x="0" y="0"/>
-                            <a:ext cx="1800000" cy="1800000"/>
+                            <a:ext cx="1440000" cy="1440000"/>
                           </a:xfrm>
                           <a:prstGeom prst="rect">
                             <a:avLst/>
@@ -988,10 +972,10 @@
                 <w:noProof/>
               </w:rPr>
               <w:drawing>
-                <wp:inline distT="0" distB="0" distL="0" distR="0" wp14:anchorId="71E2CA28" wp14:editId="0DBE6123">
-                  <wp:extent cx="1800000" cy="1800000"/>
-                  <wp:effectExtent l="0" t="0" r="0" b="0"/>
-                  <wp:docPr id="368589289" name="Grafik 1"/>
+                <wp:inline distT="0" distB="0" distL="0" distR="0" wp14:anchorId="3F825B2D" wp14:editId="06F09210">
+                  <wp:extent cx="1440000" cy="1440000"/>
+                  <wp:effectExtent l="0" t="0" r="8255" b="8255"/>
+                  <wp:docPr id="1538459347" name="Grafik 3"/>
                   <wp:cNvGraphicFramePr>
                     <a:graphicFrameLocks xmlns:a="http://schemas.openxmlformats.org/drawingml/2006/main"/>
                   </wp:cNvGraphicFramePr>
@@ -999,7 +983,7 @@
                     <a:graphicData uri="http://schemas.openxmlformats.org/drawingml/2006/picture">
                       <pic:pic xmlns:pic="http://schemas.openxmlformats.org/drawingml/2006/picture">
                         <pic:nvPicPr>
-                          <pic:cNvPr id="0" name="Picture 1"/>
+                          <pic:cNvPr id="0" name="Picture 3"/>
                           <pic:cNvPicPr preferRelativeResize="0">
                             <a:picLocks noChangeAspect="1" noChangeArrowheads="1"/>
                           </pic:cNvPicPr>
@@ -1020,7 +1004,453 @@
                         <pic:spPr bwMode="auto">
                           <a:xfrm>
                             <a:off x="0" y="0"/>
-                            <a:ext cx="1800000" cy="1800000"/>
+                            <a:ext cx="1440000" cy="1440000"/>
+                          </a:xfrm>
+                          <a:prstGeom prst="rect">
+                            <a:avLst/>
+                          </a:prstGeom>
+                          <a:noFill/>
+                          <a:ln>
+                            <a:noFill/>
+                          </a:ln>
+                        </pic:spPr>
+                      </pic:pic>
+                    </a:graphicData>
+                  </a:graphic>
+                </wp:inline>
+              </w:drawing>
+            </w:r>
+          </w:p>
+        </w:tc>
+      </w:tr>
+      <w:tr>
+        <w:tc>
+          <w:tcPr>
+            <w:tcW w:w="2837" w:type="dxa"/>
+          </w:tcPr>
+          <w:p>
+            <w:proofErr w:type="spellStart"/>
+            <w:r>
+              <w:t>Mathematical</w:t>
+            </w:r>
+            <w:proofErr w:type="spellEnd"/>
+          </w:p>
+          <w:p>
+            <w:r>
+              <w:t>+</w:t>
+            </w:r>
+          </w:p>
+          <w:p>
+            <w:r>
+              <w:t xml:space="preserve">Gamma </w:t>
+            </w:r>
+            <w:proofErr w:type="spellStart"/>
+            <w:r>
+              <w:t>Correction</w:t>
+            </w:r>
+            <w:proofErr w:type="spellEnd"/>
+          </w:p>
+        </w:tc>
+        <w:tc>
+          <w:tcPr>
+            <w:tcW w:w="3499" w:type="dxa"/>
+          </w:tcPr>
+          <w:p>
+            <w:pPr>
+              <w:rPr>
+                <w:noProof/>
+              </w:rPr>
+            </w:pPr>
+            <w:r>
+              <w:rPr>
+                <w:noProof/>
+              </w:rPr>
+              <w:drawing>
+                <wp:inline distT="0" distB="0" distL="0" distR="0" wp14:anchorId="7241C71C" wp14:editId="60807775">
+                  <wp:extent cx="1440000" cy="1440000"/>
+                  <wp:effectExtent l="0" t="0" r="8255" b="8255"/>
+                  <wp:docPr id="943350787" name="Grafik 2"/>
+                  <wp:cNvGraphicFramePr>
+                    <a:graphicFrameLocks xmlns:a="http://schemas.openxmlformats.org/drawingml/2006/main"/>
+                  </wp:cNvGraphicFramePr>
+                  <a:graphic xmlns:a="http://schemas.openxmlformats.org/drawingml/2006/main">
+                    <a:graphicData uri="http://schemas.openxmlformats.org/drawingml/2006/picture">
+                      <pic:pic xmlns:pic="http://schemas.openxmlformats.org/drawingml/2006/picture">
+                        <pic:nvPicPr>
+                          <pic:cNvPr id="0" name="Picture 2"/>
+                          <pic:cNvPicPr preferRelativeResize="0">
+                            <a:picLocks noChangeAspect="1" noChangeArrowheads="1"/>
+                          </pic:cNvPicPr>
+                        </pic:nvPicPr>
+                        <pic:blipFill>
+                          <a:blip r:embed="rId14" cstate="print">
+                            <a:extLst>
+                              <a:ext uri="{28A0092B-C50C-407E-A947-70E740481C1C}">
+                                <a14:useLocalDpi xmlns:a14="http://schemas.microsoft.com/office/drawing/2010/main" val="0"/>
+                              </a:ext>
+                            </a:extLst>
+                          </a:blip>
+                          <a:srcRect/>
+                          <a:stretch>
+                            <a:fillRect/>
+                          </a:stretch>
+                        </pic:blipFill>
+                        <pic:spPr bwMode="auto">
+                          <a:xfrm>
+                            <a:off x="0" y="0"/>
+                            <a:ext cx="1440000" cy="1440000"/>
+                          </a:xfrm>
+                          <a:prstGeom prst="rect">
+                            <a:avLst/>
+                          </a:prstGeom>
+                          <a:noFill/>
+                          <a:ln>
+                            <a:noFill/>
+                          </a:ln>
+                        </pic:spPr>
+                      </pic:pic>
+                    </a:graphicData>
+                  </a:graphic>
+                </wp:inline>
+              </w:drawing>
+            </w:r>
+          </w:p>
+        </w:tc>
+        <w:tc>
+          <w:tcPr>
+            <w:tcW w:w="3500" w:type="dxa"/>
+          </w:tcPr>
+          <w:p>
+            <w:pPr>
+              <w:rPr>
+                <w:noProof/>
+              </w:rPr>
+            </w:pPr>
+            <w:r>
+              <w:rPr>
+                <w:noProof/>
+              </w:rPr>
+              <w:drawing>
+                <wp:inline distT="0" distB="0" distL="0" distR="0" wp14:anchorId="54B7DC5C" wp14:editId="2C8D9721">
+                  <wp:extent cx="1440000" cy="1440000"/>
+                  <wp:effectExtent l="0" t="0" r="8255" b="8255"/>
+                  <wp:docPr id="1041624112" name="Grafik 1"/>
+                  <wp:cNvGraphicFramePr>
+                    <a:graphicFrameLocks xmlns:a="http://schemas.openxmlformats.org/drawingml/2006/main"/>
+                  </wp:cNvGraphicFramePr>
+                  <a:graphic xmlns:a="http://schemas.openxmlformats.org/drawingml/2006/main">
+                    <a:graphicData uri="http://schemas.openxmlformats.org/drawingml/2006/picture">
+                      <pic:pic xmlns:pic="http://schemas.openxmlformats.org/drawingml/2006/picture">
+                        <pic:nvPicPr>
+                          <pic:cNvPr id="0" name="Picture 1"/>
+                          <pic:cNvPicPr preferRelativeResize="0">
+                            <a:picLocks noChangeAspect="1" noChangeArrowheads="1"/>
+                          </pic:cNvPicPr>
+                        </pic:nvPicPr>
+                        <pic:blipFill>
+                          <a:blip r:embed="rId15" cstate="print">
+                            <a:extLst>
+                              <a:ext uri="{28A0092B-C50C-407E-A947-70E740481C1C}">
+                                <a14:useLocalDpi xmlns:a14="http://schemas.microsoft.com/office/drawing/2010/main" val="0"/>
+                              </a:ext>
+                            </a:extLst>
+                          </a:blip>
+                          <a:srcRect/>
+                          <a:stretch>
+                            <a:fillRect/>
+                          </a:stretch>
+                        </pic:blipFill>
+                        <pic:spPr bwMode="auto">
+                          <a:xfrm>
+                            <a:off x="0" y="0"/>
+                            <a:ext cx="1440000" cy="1440000"/>
+                          </a:xfrm>
+                          <a:prstGeom prst="rect">
+                            <a:avLst/>
+                          </a:prstGeom>
+                          <a:noFill/>
+                          <a:ln>
+                            <a:noFill/>
+                          </a:ln>
+                        </pic:spPr>
+                      </pic:pic>
+                    </a:graphicData>
+                  </a:graphic>
+                </wp:inline>
+              </w:drawing>
+            </w:r>
+          </w:p>
+        </w:tc>
+        <w:tc>
+          <w:tcPr>
+            <w:tcW w:w="2060" w:type="dxa"/>
+          </w:tcPr>
+          <w:p>
+            <w:pPr>
+              <w:rPr>
+                <w:noProof/>
+              </w:rPr>
+            </w:pPr>
+            <w:r>
+              <w:rPr>
+                <w:noProof/>
+              </w:rPr>
+              <w:drawing>
+                <wp:inline distT="0" distB="0" distL="0" distR="0" wp14:anchorId="5A8E8D22" wp14:editId="29C9426C">
+                  <wp:extent cx="1440000" cy="1440000"/>
+                  <wp:effectExtent l="0" t="0" r="8255" b="8255"/>
+                  <wp:docPr id="368589289" name="Grafik 1"/>
+                  <wp:cNvGraphicFramePr>
+                    <a:graphicFrameLocks xmlns:a="http://schemas.openxmlformats.org/drawingml/2006/main"/>
+                  </wp:cNvGraphicFramePr>
+                  <a:graphic xmlns:a="http://schemas.openxmlformats.org/drawingml/2006/main">
+                    <a:graphicData uri="http://schemas.openxmlformats.org/drawingml/2006/picture">
+                      <pic:pic xmlns:pic="http://schemas.openxmlformats.org/drawingml/2006/picture">
+                        <pic:nvPicPr>
+                          <pic:cNvPr id="0" name="Picture 1"/>
+                          <pic:cNvPicPr preferRelativeResize="0">
+                            <a:picLocks noChangeAspect="1" noChangeArrowheads="1"/>
+                          </pic:cNvPicPr>
+                        </pic:nvPicPr>
+                        <pic:blipFill>
+                          <a:blip r:embed="rId16">
+                            <a:extLst>
+                              <a:ext uri="{28A0092B-C50C-407E-A947-70E740481C1C}">
+                                <a14:useLocalDpi xmlns:a14="http://schemas.microsoft.com/office/drawing/2010/main" val="0"/>
+                              </a:ext>
+                            </a:extLst>
+                          </a:blip>
+                          <a:srcRect/>
+                          <a:stretch>
+                            <a:fillRect/>
+                          </a:stretch>
+                        </pic:blipFill>
+                        <pic:spPr bwMode="auto">
+                          <a:xfrm>
+                            <a:off x="0" y="0"/>
+                            <a:ext cx="1440000" cy="1440000"/>
+                          </a:xfrm>
+                          <a:prstGeom prst="rect">
+                            <a:avLst/>
+                          </a:prstGeom>
+                          <a:noFill/>
+                          <a:ln>
+                            <a:noFill/>
+                          </a:ln>
+                        </pic:spPr>
+                      </pic:pic>
+                    </a:graphicData>
+                  </a:graphic>
+                </wp:inline>
+              </w:drawing>
+            </w:r>
+          </w:p>
+        </w:tc>
+      </w:tr>
+      <w:tr>
+        <w:tc>
+          <w:tcPr>
+            <w:tcW w:w="2837" w:type="dxa"/>
+          </w:tcPr>
+          <w:p>
+            <w:r>
+              <w:t>Hybrid</w:t>
+            </w:r>
+          </w:p>
+          <w:p>
+            <w:r>
+              <w:t>+</w:t>
+            </w:r>
+          </w:p>
+          <w:p>
+            <w:r>
+              <w:t xml:space="preserve">Gamma </w:t>
+            </w:r>
+            <w:proofErr w:type="spellStart"/>
+            <w:r>
+              <w:t>Correction</w:t>
+            </w:r>
+            <w:proofErr w:type="spellEnd"/>
+          </w:p>
+        </w:tc>
+        <w:tc>
+          <w:tcPr>
+            <w:tcW w:w="3499" w:type="dxa"/>
+          </w:tcPr>
+          <w:p>
+            <w:pPr>
+              <w:rPr>
+                <w:noProof/>
+              </w:rPr>
+            </w:pPr>
+            <w:r>
+              <w:rPr>
+                <w:noProof/>
+              </w:rPr>
+              <w:drawing>
+                <wp:inline distT="0" distB="0" distL="0" distR="0" wp14:anchorId="62C59603" wp14:editId="2DFD2DB2">
+                  <wp:extent cx="1440000" cy="1440000"/>
+                  <wp:effectExtent l="0" t="0" r="8255" b="8255"/>
+                  <wp:docPr id="819114068" name="Grafik 4"/>
+                  <wp:cNvGraphicFramePr>
+                    <a:graphicFrameLocks xmlns:a="http://schemas.openxmlformats.org/drawingml/2006/main"/>
+                  </wp:cNvGraphicFramePr>
+                  <a:graphic xmlns:a="http://schemas.openxmlformats.org/drawingml/2006/main">
+                    <a:graphicData uri="http://schemas.openxmlformats.org/drawingml/2006/picture">
+                      <pic:pic xmlns:pic="http://schemas.openxmlformats.org/drawingml/2006/picture">
+                        <pic:nvPicPr>
+                          <pic:cNvPr id="0" name="Picture 4"/>
+                          <pic:cNvPicPr preferRelativeResize="0">
+                            <a:picLocks noChangeAspect="1" noChangeArrowheads="1"/>
+                          </pic:cNvPicPr>
+                        </pic:nvPicPr>
+                        <pic:blipFill>
+                          <a:blip r:embed="rId17" cstate="print">
+                            <a:extLst>
+                              <a:ext uri="{28A0092B-C50C-407E-A947-70E740481C1C}">
+                                <a14:useLocalDpi xmlns:a14="http://schemas.microsoft.com/office/drawing/2010/main" val="0"/>
+                              </a:ext>
+                            </a:extLst>
+                          </a:blip>
+                          <a:srcRect/>
+                          <a:stretch>
+                            <a:fillRect/>
+                          </a:stretch>
+                        </pic:blipFill>
+                        <pic:spPr bwMode="auto">
+                          <a:xfrm>
+                            <a:off x="0" y="0"/>
+                            <a:ext cx="1440000" cy="1440000"/>
+                          </a:xfrm>
+                          <a:prstGeom prst="rect">
+                            <a:avLst/>
+                          </a:prstGeom>
+                          <a:noFill/>
+                          <a:ln>
+                            <a:noFill/>
+                          </a:ln>
+                        </pic:spPr>
+                      </pic:pic>
+                    </a:graphicData>
+                  </a:graphic>
+                </wp:inline>
+              </w:drawing>
+            </w:r>
+          </w:p>
+        </w:tc>
+        <w:tc>
+          <w:tcPr>
+            <w:tcW w:w="3500" w:type="dxa"/>
+          </w:tcPr>
+          <w:p>
+            <w:pPr>
+              <w:rPr>
+                <w:noProof/>
+              </w:rPr>
+            </w:pPr>
+            <w:r>
+              <w:rPr>
+                <w:noProof/>
+              </w:rPr>
+              <w:drawing>
+                <wp:inline distT="0" distB="0" distL="0" distR="0" wp14:anchorId="65F9239A" wp14:editId="4A3D67E5">
+                  <wp:extent cx="1440000" cy="1440000"/>
+                  <wp:effectExtent l="0" t="0" r="8255" b="8255"/>
+                  <wp:docPr id="948800384" name="Grafik 3"/>
+                  <wp:cNvGraphicFramePr>
+                    <a:graphicFrameLocks xmlns:a="http://schemas.openxmlformats.org/drawingml/2006/main"/>
+                  </wp:cNvGraphicFramePr>
+                  <a:graphic xmlns:a="http://schemas.openxmlformats.org/drawingml/2006/main">
+                    <a:graphicData uri="http://schemas.openxmlformats.org/drawingml/2006/picture">
+                      <pic:pic xmlns:pic="http://schemas.openxmlformats.org/drawingml/2006/picture">
+                        <pic:nvPicPr>
+                          <pic:cNvPr id="0" name="Picture 3"/>
+                          <pic:cNvPicPr preferRelativeResize="0">
+                            <a:picLocks noChangeAspect="1" noChangeArrowheads="1"/>
+                          </pic:cNvPicPr>
+                        </pic:nvPicPr>
+                        <pic:blipFill>
+                          <a:blip r:embed="rId18" cstate="print">
+                            <a:extLst>
+                              <a:ext uri="{28A0092B-C50C-407E-A947-70E740481C1C}">
+                                <a14:useLocalDpi xmlns:a14="http://schemas.microsoft.com/office/drawing/2010/main" val="0"/>
+                              </a:ext>
+                            </a:extLst>
+                          </a:blip>
+                          <a:srcRect/>
+                          <a:stretch>
+                            <a:fillRect/>
+                          </a:stretch>
+                        </pic:blipFill>
+                        <pic:spPr bwMode="auto">
+                          <a:xfrm>
+                            <a:off x="0" y="0"/>
+                            <a:ext cx="1440000" cy="1440000"/>
+                          </a:xfrm>
+                          <a:prstGeom prst="rect">
+                            <a:avLst/>
+                          </a:prstGeom>
+                          <a:noFill/>
+                          <a:ln>
+                            <a:noFill/>
+                          </a:ln>
+                        </pic:spPr>
+                      </pic:pic>
+                    </a:graphicData>
+                  </a:graphic>
+                </wp:inline>
+              </w:drawing>
+            </w:r>
+          </w:p>
+        </w:tc>
+        <w:tc>
+          <w:tcPr>
+            <w:tcW w:w="2060" w:type="dxa"/>
+          </w:tcPr>
+          <w:p>
+            <w:pPr>
+              <w:rPr>
+                <w:noProof/>
+              </w:rPr>
+            </w:pPr>
+            <w:r>
+              <w:rPr>
+                <w:noProof/>
+              </w:rPr>
+              <w:drawing>
+                <wp:inline distT="0" distB="0" distL="0" distR="0" wp14:anchorId="1244D55C" wp14:editId="4F45CCC8">
+                  <wp:extent cx="1440000" cy="1440000"/>
+                  <wp:effectExtent l="0" t="0" r="8255" b="8255"/>
+                  <wp:docPr id="1678282630" name="Grafik 2"/>
+                  <wp:cNvGraphicFramePr>
+                    <a:graphicFrameLocks xmlns:a="http://schemas.openxmlformats.org/drawingml/2006/main"/>
+                  </wp:cNvGraphicFramePr>
+                  <a:graphic xmlns:a="http://schemas.openxmlformats.org/drawingml/2006/main">
+                    <a:graphicData uri="http://schemas.openxmlformats.org/drawingml/2006/picture">
+                      <pic:pic xmlns:pic="http://schemas.openxmlformats.org/drawingml/2006/picture">
+                        <pic:nvPicPr>
+                          <pic:cNvPr id="0" name="Picture 2"/>
+                          <pic:cNvPicPr preferRelativeResize="0">
+                            <a:picLocks noChangeAspect="1" noChangeArrowheads="1"/>
+                          </pic:cNvPicPr>
+                        </pic:nvPicPr>
+                        <pic:blipFill>
+                          <a:blip r:embed="rId19">
+                            <a:extLst>
+                              <a:ext uri="{28A0092B-C50C-407E-A947-70E740481C1C}">
+                                <a14:useLocalDpi xmlns:a14="http://schemas.microsoft.com/office/drawing/2010/main" val="0"/>
+                              </a:ext>
+                            </a:extLst>
+                          </a:blip>
+                          <a:srcRect/>
+                          <a:stretch>
+                            <a:fillRect/>
+                          </a:stretch>
+                        </pic:blipFill>
+                        <pic:spPr bwMode="auto">
+                          <a:xfrm>
+                            <a:off x="0" y="0"/>
+                            <a:ext cx="1440000" cy="1440000"/>
                           </a:xfrm>
                           <a:prstGeom prst="rect">
                             <a:avLst/>

</xml_diff>